<commit_message>
Git checkin test 2.
</commit_message>
<xml_diff>
--- a/Build_Release_Transisiton.docx
+++ b/Build_Release_Transisiton.docx
@@ -47,6 +47,26 @@
         <w:t xml:space="preserve"> Build and Release.</w:t>
       </w:r>
       <w:proofErr w:type="gramEnd"/>
+    </w:p>
+    <w:p>
+      <w:pPr>
+        <w:autoSpaceDE w:val="0"/>
+        <w:autoSpaceDN w:val="0"/>
+        <w:adjustRightInd w:val="0"/>
+        <w:spacing w:after="0" w:line="240" w:lineRule="auto"/>
+        <w:jc w:val="center"/>
+        <w:rPr>
+          <w:rFonts w:asciiTheme="majorHAnsi" w:hAnsiTheme="majorHAnsi" w:cs="Arial"/>
+          <w:sz w:val="28"/>
+        </w:rPr>
+      </w:pPr>
+      <w:r>
+        <w:rPr>
+          <w:rFonts w:asciiTheme="majorHAnsi" w:hAnsiTheme="majorHAnsi" w:cs="Arial"/>
+          <w:sz w:val="28"/>
+        </w:rPr>
+        <w:t>Last updated (10/16/2013)</w:t>
+      </w:r>
     </w:p>
     <w:p>
       <w:pPr>
@@ -2693,7 +2713,6 @@
         <w:rPr>
           <w:rFonts w:cs="Consolas"/>
         </w:rPr>
-        <w:lastRenderedPageBreak/>
         <w:t>Because the build dynamically shares the "</w:t>
       </w:r>
       <w:proofErr w:type="spellStart"/>
@@ -3446,48 +3465,48 @@
         </w:numPr>
       </w:pPr>
       <w:r>
+        <w:t>Set all source files to writable. (</w:t>
+      </w:r>
+      <w:r>
+        <w:rPr>
+          <w:b/>
+        </w:rPr>
+        <w:t>MakeWritable.bat</w:t>
+      </w:r>
+      <w:r>
+        <w:t>)</w:t>
+      </w:r>
+    </w:p>
+    <w:p>
+      <w:pPr>
+        <w:pStyle w:val="ListParagraph"/>
+        <w:numPr>
+          <w:ilvl w:val="0"/>
+          <w:numId w:val="5"/>
+        </w:numPr>
+      </w:pPr>
+      <w:r>
+        <w:t xml:space="preserve">Setup the correct </w:t>
+      </w:r>
+      <w:proofErr w:type="spellStart"/>
+      <w:r>
+        <w:t>Telerik</w:t>
+      </w:r>
+      <w:proofErr w:type="spellEnd"/>
+      <w:r>
+        <w:t xml:space="preserve"> files for Native/Shell builds.</w:t>
+      </w:r>
+    </w:p>
+    <w:p>
+      <w:pPr>
+        <w:pStyle w:val="ListParagraph"/>
+        <w:numPr>
+          <w:ilvl w:val="0"/>
+          <w:numId w:val="5"/>
+        </w:numPr>
+      </w:pPr>
+      <w:r>
         <w:lastRenderedPageBreak/>
-        <w:t>Set all source files to writable. (</w:t>
-      </w:r>
-      <w:r>
-        <w:rPr>
-          <w:b/>
-        </w:rPr>
-        <w:t>MakeWritable.bat</w:t>
-      </w:r>
-      <w:r>
-        <w:t>)</w:t>
-      </w:r>
-    </w:p>
-    <w:p>
-      <w:pPr>
-        <w:pStyle w:val="ListParagraph"/>
-        <w:numPr>
-          <w:ilvl w:val="0"/>
-          <w:numId w:val="5"/>
-        </w:numPr>
-      </w:pPr>
-      <w:r>
-        <w:t xml:space="preserve">Setup the correct </w:t>
-      </w:r>
-      <w:proofErr w:type="spellStart"/>
-      <w:r>
-        <w:t>Telerik</w:t>
-      </w:r>
-      <w:proofErr w:type="spellEnd"/>
-      <w:r>
-        <w:t xml:space="preserve"> files for Native/Shell builds.</w:t>
-      </w:r>
-    </w:p>
-    <w:p>
-      <w:pPr>
-        <w:pStyle w:val="ListParagraph"/>
-        <w:numPr>
-          <w:ilvl w:val="0"/>
-          <w:numId w:val="5"/>
-        </w:numPr>
-      </w:pPr>
-      <w:r>
         <w:t xml:space="preserve">Enable or disable obfuscation. </w:t>
       </w:r>
     </w:p>
@@ -4247,12 +4266,12 @@
           <w:b/>
           <w:sz w:val="24"/>
         </w:rPr>
+        <w:t>Release specific scripts:</w:t>
+      </w:r>
+    </w:p>
+    <w:p>
+      <w:r>
         <w:lastRenderedPageBreak/>
-        <w:t>Release specific scripts:</w:t>
-      </w:r>
-    </w:p>
-    <w:p>
-      <w:r>
         <w:t>The release specific scripts are used to make manual builds easier by allow user to enter a simpler set of inputs. These scripts have a prefix of “Build…</w:t>
       </w:r>
       <w:proofErr w:type="gramStart"/>
@@ -4564,19 +4583,7 @@
         <w:rPr>
           <w:b/>
         </w:rPr>
-        <w:t>Automate_</w:t>
-      </w:r>
-      <w:r>
-        <w:rPr>
-          <w:b/>
-        </w:rPr>
-        <w:t>build_2013</w:t>
-      </w:r>
-      <w:r>
-        <w:rPr>
-          <w:b/>
-        </w:rPr>
-        <w:t>.py</w:t>
+        <w:t>Automate_build_2013.py</w:t>
       </w:r>
     </w:p>
     <w:p>
@@ -4885,13 +4892,17 @@
         </w:r>
       </w:hyperlink>
       <w:r>
-        <w:t xml:space="preserve"> folders. The </w:t>
-      </w:r>
-      <w:proofErr w:type="gramStart"/>
-      <w:r>
-        <w:t>name given to the kit folder have</w:t>
-      </w:r>
-      <w:proofErr w:type="gramEnd"/>
+        <w:t xml:space="preserve"> folders. The name</w:t>
+      </w:r>
+      <w:r>
+        <w:t>s</w:t>
+      </w:r>
+      <w:r>
+        <w:t xml:space="preserve"> g</w:t>
+      </w:r>
+      <w:r>
+        <w:t>iven to the kit folders have</w:t>
+      </w:r>
       <w:r>
         <w:t xml:space="preserve"> the string “Nightly” in them.</w:t>
       </w:r>
@@ -4965,7 +4976,10 @@
         <w:t xml:space="preserve"> team will place their latest release kit into these folder so it will be automatically included in our kits no matter it is a nightly or release build. The installer can accommodate any version of the Change Manager kit. (*</w:t>
       </w:r>
       <w:r>
-        <w:t>Copying from the above location can take a long time. We may want to have a cache copy locally.)</w:t>
+        <w:t>Copying from the above location can take a long time. We may wan</w:t>
+      </w:r>
+      <w:r>
+        <w:t>t to have a cache copy locally.</w:t>
       </w:r>
     </w:p>
     <w:p>
@@ -4998,17 +5012,1273 @@
     <w:p/>
     <w:p>
       <w:r>
-        <w:t xml:space="preserve">The nightly builds when successful will be automatically installed on the build machines, CPBuild2010 and CPBuild2013. In the c:\CP_AutomatedInstall folder of each build machine, </w:t>
+        <w:t>The nightly build,</w:t>
+      </w:r>
+      <w:r>
+        <w:t xml:space="preserve"> when successful</w:t>
+      </w:r>
+      <w:r>
+        <w:t>,</w:t>
+      </w:r>
+      <w:r>
+        <w:t xml:space="preserve"> will be automatically installed on the build machines, CPBuild2010 and CPBuild2013. </w:t>
+      </w:r>
+      <w:r>
+        <w:t>The</w:t>
+      </w:r>
+      <w:r>
+        <w:t xml:space="preserve"> script</w:t>
+      </w:r>
+      <w:r>
+        <w:t xml:space="preserve"> file that performs the download and install is “AutomatedInstall.bat”. </w:t>
+      </w:r>
+      <w:r>
+        <w:t xml:space="preserve"> The syntax to the batch script is:</w:t>
+      </w:r>
+    </w:p>
+    <w:p>
+      <w:r>
+        <w:tab/>
+      </w:r>
+      <w:proofErr w:type="gramStart"/>
+      <w:r>
+        <w:t>AutomatedInstall.bat  &lt;</w:t>
+      </w:r>
+      <w:proofErr w:type="gramEnd"/>
+      <w:r>
+        <w:t xml:space="preserve">folder name that holds the nightly kit&gt;  </w:t>
+      </w:r>
+    </w:p>
+    <w:p>
+      <w:pPr>
+        <w:ind w:left="720" w:firstLine="720"/>
+      </w:pPr>
+      <w:proofErr w:type="gramStart"/>
+      <w:r>
+        <w:t>(i.e.</w:t>
+      </w:r>
+      <w:proofErr w:type="gramEnd"/>
+      <w:r>
+        <w:t xml:space="preserve"> </w:t>
+      </w:r>
+      <w:r>
+        <w:t xml:space="preserve"> </w:t>
+      </w:r>
+      <w:proofErr w:type="spellStart"/>
+      <w:r>
+        <w:t>AutomatedInstall</w:t>
+      </w:r>
+      <w:proofErr w:type="spellEnd"/>
+      <w:r>
+        <w:t xml:space="preserve"> </w:t>
+      </w:r>
+      <w:r>
+        <w:t>BlackStone_2010)</w:t>
+      </w:r>
+    </w:p>
+    <w:p>
+      <w:r>
+        <w:t>This script file</w:t>
+      </w:r>
+      <w:r>
+        <w:t xml:space="preserve"> is located in the “C:\</w:t>
+      </w:r>
+      <w:proofErr w:type="spellStart"/>
+      <w:r>
+        <w:t>ControlPoint_Build</w:t>
+      </w:r>
+      <w:proofErr w:type="spellEnd"/>
+      <w:r>
+        <w:t>\Utility Scripts</w:t>
+      </w:r>
+      <w:proofErr w:type="gramStart"/>
+      <w:r>
+        <w:t>“ folder</w:t>
+      </w:r>
+      <w:proofErr w:type="gramEnd"/>
+      <w:r>
+        <w:t xml:space="preserve"> </w:t>
+      </w:r>
+      <w:r>
+        <w:t xml:space="preserve"> of the build machine </w:t>
+      </w:r>
+      <w:r>
+        <w:t xml:space="preserve">and </w:t>
+      </w:r>
+      <w:r>
+        <w:t xml:space="preserve">is </w:t>
+      </w:r>
+      <w:r>
+        <w:t>also in TFS. This batch script when run will co</w:t>
+      </w:r>
+      <w:r>
+        <w:t xml:space="preserve">py the nightly kit </w:t>
+      </w:r>
+      <w:r>
+        <w:t>onto the</w:t>
+      </w:r>
+      <w:r>
+        <w:t xml:space="preserve"> </w:t>
+      </w:r>
+      <w:r>
+        <w:t>“C</w:t>
+      </w:r>
+      <w:r>
+        <w:t>:\</w:t>
+      </w:r>
+      <w:proofErr w:type="spellStart"/>
+      <w:r>
+        <w:t>CP_AutomatedInstall</w:t>
+      </w:r>
+      <w:proofErr w:type="spellEnd"/>
+      <w:r>
+        <w:t>”</w:t>
+      </w:r>
+      <w:r>
+        <w:t xml:space="preserve"> folder of the build machine. </w:t>
+      </w:r>
+    </w:p>
+    <w:p>
+      <w:r>
+        <w:t xml:space="preserve">When setting up any machine to do automatic download and install, </w:t>
+      </w:r>
+      <w:r>
+        <w:t>following the steps below:</w:t>
+      </w:r>
+    </w:p>
+    <w:p>
+      <w:pPr>
+        <w:pStyle w:val="ListParagraph"/>
+        <w:numPr>
+          <w:ilvl w:val="0"/>
+          <w:numId w:val="8"/>
+        </w:numPr>
+      </w:pPr>
+      <w:r>
+        <w:t>Create a</w:t>
+      </w:r>
+      <w:r>
+        <w:t xml:space="preserve"> folder “C:\</w:t>
+      </w:r>
+      <w:proofErr w:type="spellStart"/>
+      <w:r>
+        <w:t>CP_AutomatedInstall</w:t>
+      </w:r>
+      <w:proofErr w:type="spellEnd"/>
+      <w:r>
+        <w:t>”.</w:t>
+      </w:r>
+    </w:p>
+    <w:p>
+      <w:pPr>
+        <w:pStyle w:val="ListParagraph"/>
+        <w:numPr>
+          <w:ilvl w:val="0"/>
+          <w:numId w:val="8"/>
+        </w:numPr>
+      </w:pPr>
+      <w:r>
+        <w:t>Copy the files in the</w:t>
+      </w:r>
+      <w:r>
+        <w:t xml:space="preserve"> \Disk1 folder of a nightly kit into the above folder. * (Do not include the Disk1 folder. Just the files and folders in it.)</w:t>
+      </w:r>
+    </w:p>
+    <w:p>
+      <w:pPr>
+        <w:pStyle w:val="ListParagraph"/>
+        <w:numPr>
+          <w:ilvl w:val="0"/>
+          <w:numId w:val="8"/>
+        </w:numPr>
+      </w:pPr>
+      <w:r>
+        <w:t xml:space="preserve">Copy the “AutomatedInstall.bat” file from the </w:t>
+      </w:r>
+      <w:hyperlink r:id="rId18" w:history="1">
+        <w:r>
+          <w:rPr>
+            <w:rStyle w:val="Hyperlink"/>
+          </w:rPr>
+          <w:t>\\axstore\development\builds\controlpoint</w:t>
+        </w:r>
+      </w:hyperlink>
+      <w:r>
+        <w:t xml:space="preserve"> folder to the </w:t>
+      </w:r>
+      <w:r>
+        <w:t>above folder.</w:t>
+      </w:r>
+    </w:p>
+    <w:p>
+      <w:pPr>
+        <w:pStyle w:val="ListParagraph"/>
+        <w:numPr>
+          <w:ilvl w:val="0"/>
+          <w:numId w:val="8"/>
+        </w:numPr>
+      </w:pPr>
+      <w:r>
+        <w:t xml:space="preserve">If </w:t>
+      </w:r>
+      <w:proofErr w:type="spellStart"/>
+      <w:r>
+        <w:t>ControlPoint</w:t>
+      </w:r>
+      <w:proofErr w:type="spellEnd"/>
+      <w:r>
+        <w:t xml:space="preserve"> has not been installed, run Setup.exe to do an initial install.</w:t>
+      </w:r>
+    </w:p>
+    <w:p>
+      <w:pPr>
+        <w:pStyle w:val="ListParagraph"/>
+        <w:numPr>
+          <w:ilvl w:val="0"/>
+          <w:numId w:val="8"/>
+        </w:numPr>
+      </w:pPr>
+      <w:r>
+        <w:t>Set default to the C:\CP_AutomatedInstall\Disk1\SupportTools\SilentInstall folder.</w:t>
+      </w:r>
+    </w:p>
+    <w:p>
+      <w:pPr>
+        <w:pStyle w:val="ListParagraph"/>
+        <w:numPr>
+          <w:ilvl w:val="0"/>
+          <w:numId w:val="8"/>
+        </w:numPr>
+      </w:pPr>
+      <w:r>
+        <w:t>Create a “</w:t>
+      </w:r>
+      <w:proofErr w:type="spellStart"/>
+      <w:r>
+        <w:t>Repair_Install.iss</w:t>
+      </w:r>
+      <w:proofErr w:type="spellEnd"/>
+      <w:r>
+        <w:t xml:space="preserve">” </w:t>
+      </w:r>
+      <w:r>
+        <w:t xml:space="preserve">answer </w:t>
+      </w:r>
+      <w:r>
+        <w:t xml:space="preserve">file by </w:t>
+      </w:r>
+      <w:r>
+        <w:t>following the direction in the “CommandLineInstall.txt” file located in the \Disk1\</w:t>
+      </w:r>
+      <w:proofErr w:type="spellStart"/>
+      <w:r>
+        <w:t>SupportTools</w:t>
+      </w:r>
+      <w:proofErr w:type="spellEnd"/>
+      <w:r>
+        <w:t>\</w:t>
+      </w:r>
+      <w:proofErr w:type="spellStart"/>
+      <w:proofErr w:type="gramStart"/>
+      <w:r>
+        <w:t>SilentInstall</w:t>
+      </w:r>
+      <w:proofErr w:type="spellEnd"/>
+      <w:r>
+        <w:t xml:space="preserve">  folder</w:t>
+      </w:r>
+      <w:proofErr w:type="gramEnd"/>
+      <w:r>
+        <w:t xml:space="preserve">.  </w:t>
+      </w:r>
+      <w:r>
+        <w:t>Follow direction in the “Record mode install” section.</w:t>
+      </w:r>
+    </w:p>
+    <w:p>
+      <w:pPr>
+        <w:pStyle w:val="ListParagraph"/>
+        <w:ind w:firstLine="720"/>
+      </w:pPr>
+      <w:proofErr w:type="gramStart"/>
+      <w:r>
+        <w:t>(i.e.</w:t>
+      </w:r>
+      <w:proofErr w:type="gramEnd"/>
+      <w:r>
+        <w:t xml:space="preserve">  CommandLineInstall.bat </w:t>
+      </w:r>
+      <w:proofErr w:type="spellStart"/>
+      <w:r>
+        <w:t>Repair_Install.iss</w:t>
+      </w:r>
+      <w:proofErr w:type="spellEnd"/>
+      <w:r>
+        <w:t xml:space="preserve"> “.\” /</w:t>
+      </w:r>
+      <w:proofErr w:type="gramStart"/>
+      <w:r>
+        <w:t>r )</w:t>
+      </w:r>
+      <w:proofErr w:type="gramEnd"/>
+      <w:r>
+        <w:t xml:space="preserve"> </w:t>
+      </w:r>
+      <w:r>
+        <w:t xml:space="preserve"> </w:t>
+      </w:r>
+    </w:p>
+    <w:p>
+      <w:pPr>
+        <w:pStyle w:val="ListParagraph"/>
+        <w:numPr>
+          <w:ilvl w:val="0"/>
+          <w:numId w:val="8"/>
+        </w:numPr>
+      </w:pPr>
+      <w:r>
+        <w:t>Set up a schedule task to run the “AutomatedInstall.bat” script at 3:00 am each night.</w:t>
+      </w:r>
+    </w:p>
+    <w:p>
+      <w:pPr>
+        <w:pStyle w:val="ListParagraph"/>
+        <w:numPr>
+          <w:ilvl w:val="0"/>
+          <w:numId w:val="8"/>
+        </w:numPr>
+      </w:pPr>
+      <w:r>
+        <w:t>Make sure that the “Run with highest privileges” box is checked.</w:t>
+      </w:r>
+    </w:p>
+    <w:p>
+      <w:pPr>
+        <w:pStyle w:val="ListParagraph"/>
+        <w:numPr>
+          <w:ilvl w:val="0"/>
+          <w:numId w:val="8"/>
+        </w:numPr>
+      </w:pPr>
+      <w:r>
+        <w:t xml:space="preserve">Set the “When running the task, use the following user account” to the </w:t>
+      </w:r>
+      <w:proofErr w:type="spellStart"/>
+      <w:r>
+        <w:t>axcelertest</w:t>
+      </w:r>
+      <w:proofErr w:type="spellEnd"/>
+      <w:r>
+        <w:t xml:space="preserve"> domain user that SharePoint was installed with. (i.e. </w:t>
+      </w:r>
+      <w:proofErr w:type="spellStart"/>
+      <w:r>
+        <w:t>Axcelertest</w:t>
+      </w:r>
+      <w:proofErr w:type="spellEnd"/>
+      <w:r>
+        <w:t>\</w:t>
+      </w:r>
+      <w:proofErr w:type="spellStart"/>
+      <w:r>
+        <w:t>TestBenchInstal</w:t>
+      </w:r>
+      <w:proofErr w:type="spellEnd"/>
+      <w:r>
+        <w:t>)</w:t>
+      </w:r>
+    </w:p>
+    <w:p>
+      <w:pPr>
+        <w:pStyle w:val="ListParagraph"/>
+        <w:numPr>
+          <w:ilvl w:val="0"/>
+          <w:numId w:val="8"/>
+        </w:numPr>
+      </w:pPr>
+      <w:r>
+        <w:t>Select “Run whether user is logged on or not” and UNCHECK the “Do not store password. …” checkbox.</w:t>
+      </w:r>
+    </w:p>
+    <w:p>
+      <w:pPr>
+        <w:pStyle w:val="ListParagraph"/>
+        <w:numPr>
+          <w:ilvl w:val="0"/>
+          <w:numId w:val="8"/>
+        </w:numPr>
+      </w:pPr>
+      <w:r>
+        <w:t>Login to the local administrator account and</w:t>
+      </w:r>
+      <w:r>
+        <w:t xml:space="preserve"> setup a mapped drive to the </w:t>
+      </w:r>
+      <w:hyperlink r:id="rId19" w:history="1">
+        <w:r>
+          <w:rPr>
+            <w:rStyle w:val="Hyperlink"/>
+          </w:rPr>
+          <w:t>\\axstore\development</w:t>
+        </w:r>
+      </w:hyperlink>
+      <w:r>
+        <w:t xml:space="preserve"> folder. Make sure you cache the login credential used.</w:t>
+      </w:r>
+    </w:p>
+    <w:p>
+      <w:pPr>
+        <w:pStyle w:val="ListParagraph"/>
+        <w:numPr>
+          <w:ilvl w:val="0"/>
+          <w:numId w:val="8"/>
+        </w:numPr>
+      </w:pPr>
+      <w:r>
+        <w:t>At each automated install run, a “</w:t>
+      </w:r>
+      <w:r>
+        <w:t>RepairCompleted.txt</w:t>
+      </w:r>
+      <w:r>
+        <w:t>” file will be created at each successful repair install.</w:t>
+      </w:r>
+    </w:p>
+    <w:p>
+      <w:pPr>
+        <w:ind w:left="360"/>
+      </w:pPr>
+      <w:proofErr w:type="gramStart"/>
+      <w:r>
+        <w:t>( *</w:t>
+      </w:r>
+      <w:proofErr w:type="gramEnd"/>
+      <w:r>
+        <w:t xml:space="preserve"> </w:t>
+      </w:r>
+      <w:r>
+        <w:t>I</w:t>
+      </w:r>
+      <w:r>
+        <w:t xml:space="preserve">f you create a file with the name of “DoNotInstall.dat” in the location of the AutomatedInstall.bat file, </w:t>
+      </w:r>
+      <w:r>
+        <w:t>it will halt any download and installs.)</w:t>
+      </w:r>
+    </w:p>
+    <w:p>
+      <w:r>
+        <w:t>You can always test run the AutomatedInstall.bat script manually from a DOS Command Prompt session with admin privileges. The silent installation can also be tested by setting the default folder to the “\</w:t>
+      </w:r>
+      <w:proofErr w:type="spellStart"/>
+      <w:r>
+        <w:t>SilentInstall</w:t>
+      </w:r>
+      <w:proofErr w:type="spellEnd"/>
+      <w:r>
+        <w:t xml:space="preserve">” and invoke the CommandLineInstall.bat script. </w:t>
+      </w:r>
+    </w:p>
+    <w:p>
+      <w:r>
+        <w:lastRenderedPageBreak/>
+        <w:tab/>
+        <w:t>(</w:t>
+      </w:r>
+      <w:proofErr w:type="gramStart"/>
+      <w:r>
+        <w:t>i.e</w:t>
+      </w:r>
+      <w:proofErr w:type="gramEnd"/>
+      <w:r>
+        <w:t xml:space="preserve">. CommandLineInstall.bat </w:t>
+      </w:r>
+      <w:proofErr w:type="spellStart"/>
+      <w:r>
+        <w:t>Repair_Install.iss</w:t>
+      </w:r>
+      <w:proofErr w:type="spellEnd"/>
+      <w:r>
+        <w:t xml:space="preserve"> )</w:t>
+      </w:r>
+    </w:p>
+    <w:p>
+      <w:pPr>
+        <w:pStyle w:val="Heading1"/>
+        <w:rPr>
+          <w:b w:val="0"/>
+          <w:color w:val="auto"/>
+        </w:rPr>
+      </w:pPr>
+      <w:r>
+        <w:rPr>
+          <w:b w:val="0"/>
+          <w:color w:val="auto"/>
+        </w:rPr>
+        <w:t>Build script and TFS changes after a release</w:t>
+      </w:r>
+      <w:r>
+        <w:rPr>
+          <w:b w:val="0"/>
+          <w:color w:val="auto"/>
+        </w:rPr>
+        <w:t>:</w:t>
+      </w:r>
+    </w:p>
+    <w:p/>
+    <w:p>
+      <w:r>
+        <w:t xml:space="preserve">After a </w:t>
+      </w:r>
+      <w:proofErr w:type="spellStart"/>
+      <w:r>
+        <w:t>ControlPoint</w:t>
+      </w:r>
+      <w:proofErr w:type="spellEnd"/>
+      <w:r>
+        <w:t xml:space="preserve"> Release, the following changes are needed to the TFS and the “top level” build scripts such as “</w:t>
+      </w:r>
+      <w:proofErr w:type="spellStart"/>
+      <w:r>
+        <w:t>BuildBStone</w:t>
+      </w:r>
+      <w:proofErr w:type="spellEnd"/>
+      <w:r>
+        <w:t>…bat”.</w:t>
+      </w:r>
+      <w:r>
+        <w:t xml:space="preserve"> These changes will provide a new set of build script to build kit for the next release while having another set to build maintenance release kit for the released version of </w:t>
+      </w:r>
+      <w:proofErr w:type="spellStart"/>
+      <w:r>
+        <w:t>ControlPoint</w:t>
+      </w:r>
+      <w:proofErr w:type="spellEnd"/>
+      <w:r>
+        <w:t>.</w:t>
+      </w:r>
+    </w:p>
+    <w:p>
+      <w:r>
+        <w:t xml:space="preserve">       (Steps to prepare TFS branches and workspaces.)</w:t>
       </w:r>
       <w:bookmarkStart w:id="0" w:name="_GoBack"/>
       <w:bookmarkEnd w:id="0"/>
     </w:p>
-    <w:p/>
-    <w:p/>
-    <w:p/>
+    <w:p>
+      <w:pPr>
+        <w:pStyle w:val="ListParagraph"/>
+        <w:numPr>
+          <w:ilvl w:val="0"/>
+          <w:numId w:val="11"/>
+        </w:numPr>
+      </w:pPr>
+      <w:r>
+        <w:t>A new TFS branch off the trunk (</w:t>
+      </w:r>
+      <w:proofErr w:type="spellStart"/>
+      <w:r>
+        <w:t>ControlPointDev</w:t>
+      </w:r>
+      <w:proofErr w:type="spellEnd"/>
+      <w:r>
+        <w:t>) needs to be</w:t>
+      </w:r>
+      <w:r>
+        <w:t xml:space="preserve"> created.  I recommend </w:t>
+      </w:r>
+      <w:proofErr w:type="gramStart"/>
+      <w:r>
+        <w:t>to include</w:t>
+      </w:r>
+      <w:proofErr w:type="gramEnd"/>
+      <w:r>
+        <w:t xml:space="preserve"> the release version number in the name. (i.e. ControlPointV5.2)</w:t>
+      </w:r>
+    </w:p>
+    <w:p>
+      <w:pPr>
+        <w:pStyle w:val="ListParagraph"/>
+        <w:numPr>
+          <w:ilvl w:val="0"/>
+          <w:numId w:val="11"/>
+        </w:numPr>
+      </w:pPr>
+      <w:r>
+        <w:t xml:space="preserve">Create a workspace on </w:t>
+      </w:r>
+      <w:r>
+        <w:rPr>
+          <w:b/>
+        </w:rPr>
+        <w:t>each of the build machines</w:t>
+      </w:r>
+      <w:r>
+        <w:t xml:space="preserve"> with the naming convention of:</w:t>
+      </w:r>
+    </w:p>
+    <w:p>
+      <w:pPr>
+        <w:pStyle w:val="ListParagraph"/>
+        <w:ind w:left="1440"/>
+      </w:pPr>
+      <w:r>
+        <w:t>&lt;</w:t>
+      </w:r>
+      <w:proofErr w:type="spellStart"/>
+      <w:r>
+        <w:t>BranchName</w:t>
+      </w:r>
+      <w:proofErr w:type="spellEnd"/>
+      <w:r>
+        <w:t>&gt;&lt;</w:t>
+      </w:r>
+      <w:proofErr w:type="spellStart"/>
+      <w:r>
+        <w:t>spver</w:t>
+      </w:r>
+      <w:proofErr w:type="spellEnd"/>
+      <w:proofErr w:type="gramStart"/>
+      <w:r>
+        <w:t>&gt;  (</w:t>
+      </w:r>
+      <w:proofErr w:type="gramEnd"/>
+      <w:r>
+        <w:t>i.e. ControlPointV5.22013 or ControlPointV5.22010)</w:t>
+      </w:r>
+    </w:p>
+    <w:p>
+      <w:pPr>
+        <w:pStyle w:val="ListParagraph"/>
+        <w:numPr>
+          <w:ilvl w:val="0"/>
+          <w:numId w:val="11"/>
+        </w:numPr>
+      </w:pPr>
+      <w:r>
+        <w:t>The workspace mapping will be to a local folder with the these convention:</w:t>
+      </w:r>
+    </w:p>
+    <w:p>
+      <w:pPr>
+        <w:pStyle w:val="ListParagraph"/>
+      </w:pPr>
+      <w:r>
+        <w:t xml:space="preserve"> $/&lt;</w:t>
+      </w:r>
+      <w:proofErr w:type="spellStart"/>
+      <w:r>
+        <w:t>branchname</w:t>
+      </w:r>
+      <w:proofErr w:type="spellEnd"/>
+      <w:r>
+        <w:t>&gt;</w:t>
+      </w:r>
+      <w:r>
+        <w:tab/>
+      </w:r>
+      <w:r>
+        <w:tab/>
+      </w:r>
+      <w:r>
+        <w:tab/>
+        <w:t>to</w:t>
+      </w:r>
+      <w:r>
+        <w:tab/>
+      </w:r>
+      <w:r>
+        <w:t>C:\SharePointDev_&lt;branchname&gt;</w:t>
+      </w:r>
+    </w:p>
+    <w:p>
+      <w:pPr>
+        <w:pStyle w:val="ListParagraph"/>
+      </w:pPr>
+      <w:r>
+        <w:t xml:space="preserve"> $/&lt;</w:t>
+      </w:r>
+      <w:proofErr w:type="spellStart"/>
+      <w:r>
+        <w:t>branchname</w:t>
+      </w:r>
+      <w:proofErr w:type="spellEnd"/>
+      <w:r>
+        <w:t>&gt;/</w:t>
+      </w:r>
+      <w:proofErr w:type="spellStart"/>
+      <w:r>
+        <w:t>cpPresentation</w:t>
+      </w:r>
+      <w:proofErr w:type="spellEnd"/>
+      <w:r>
+        <w:tab/>
+        <w:t>to</w:t>
+      </w:r>
+      <w:r>
+        <w:tab/>
+      </w:r>
+      <w:proofErr w:type="gramStart"/>
+      <w:r>
+        <w:t>C:</w:t>
+      </w:r>
+      <w:proofErr w:type="gramEnd"/>
+      <w:r>
+        <w:t>\&lt;HIVE&gt;\Axceler_&lt;branchname&gt;</w:t>
+      </w:r>
+    </w:p>
+    <w:p>
+      <w:pPr>
+        <w:pStyle w:val="ListParagraph"/>
+      </w:pPr>
+      <w:r>
+        <w:t xml:space="preserve"> $/&lt;</w:t>
+      </w:r>
+      <w:proofErr w:type="spellStart"/>
+      <w:r>
+        <w:t>branchname</w:t>
+      </w:r>
+      <w:proofErr w:type="spellEnd"/>
+      <w:r>
+        <w:t xml:space="preserve">&gt;/WspBuilderHelpSP2010   </w:t>
+      </w:r>
+      <w:proofErr w:type="gramStart"/>
+      <w:r>
+        <w:t xml:space="preserve">to  </w:t>
+      </w:r>
+      <w:r>
+        <w:t>C</w:t>
+      </w:r>
+      <w:proofErr w:type="gramEnd"/>
+      <w:r>
+        <w:t>:\SharePointDev_&lt;branchname&gt;\WspBuilderHelp</w:t>
+      </w:r>
+    </w:p>
+    <w:p>
+      <w:pPr>
+        <w:pStyle w:val="ListParagraph"/>
+      </w:pPr>
+      <w:proofErr w:type="gramStart"/>
+      <w:r>
+        <w:t>(i.e.</w:t>
+      </w:r>
+      <w:proofErr w:type="gramEnd"/>
+      <w:r>
+        <w:t xml:space="preserve">  </w:t>
+      </w:r>
+      <w:r>
+        <w:t>$/ControlPointV5.2</w:t>
+      </w:r>
+      <w:r>
+        <w:tab/>
+        <w:t>C:\SharePointDev_ControlPointV5.2)</w:t>
+      </w:r>
+    </w:p>
+    <w:p>
+      <w:pPr>
+        <w:pStyle w:val="ListParagraph"/>
+        <w:numPr>
+          <w:ilvl w:val="0"/>
+          <w:numId w:val="11"/>
+        </w:numPr>
+      </w:pPr>
+      <w:r>
+        <w:t>Set the “Workspace Permissions” to Public.</w:t>
+      </w:r>
+    </w:p>
+    <w:p>
+      <w:pPr>
+        <w:pStyle w:val="ListParagraph"/>
+        <w:numPr>
+          <w:ilvl w:val="0"/>
+          <w:numId w:val="11"/>
+        </w:numPr>
+      </w:pPr>
+      <w:r>
+        <w:t>Change the owner account name to “</w:t>
+      </w:r>
+      <w:proofErr w:type="spellStart"/>
+      <w:r>
+        <w:t>Metalogix</w:t>
+      </w:r>
+      <w:proofErr w:type="spellEnd"/>
+      <w:r>
+        <w:t>\</w:t>
+      </w:r>
+      <w:proofErr w:type="spellStart"/>
+      <w:r>
+        <w:t>tfsBuild</w:t>
+      </w:r>
+      <w:proofErr w:type="spellEnd"/>
+      <w:r>
+        <w:t>”</w:t>
+      </w:r>
+    </w:p>
+    <w:p>
+      <w:pPr>
+        <w:pStyle w:val="ListParagraph"/>
+        <w:numPr>
+          <w:ilvl w:val="0"/>
+          <w:numId w:val="11"/>
+        </w:numPr>
+      </w:pPr>
+      <w:r>
+        <w:t>Adding comments is recommended.</w:t>
+      </w:r>
+    </w:p>
+    <w:p>
+      <w:pPr>
+        <w:pStyle w:val="ListParagraph"/>
+        <w:numPr>
+          <w:ilvl w:val="0"/>
+          <w:numId w:val="11"/>
+        </w:numPr>
+      </w:pPr>
+      <w:r>
+        <w:t xml:space="preserve">Create another set of work spaces for </w:t>
+      </w:r>
+      <w:r>
+        <w:t xml:space="preserve">the </w:t>
+      </w:r>
+      <w:r>
+        <w:t>online</w:t>
+      </w:r>
+      <w:r>
+        <w:t xml:space="preserve"> build of the new release</w:t>
+      </w:r>
+      <w:r>
+        <w:t xml:space="preserve"> with the naming convention of:</w:t>
+      </w:r>
+      <w:r>
+        <w:t xml:space="preserve">  (Currently it is only for 2013)</w:t>
+      </w:r>
+    </w:p>
+    <w:p>
+      <w:pPr>
+        <w:pStyle w:val="ListParagraph"/>
+        <w:ind w:left="1440"/>
+      </w:pPr>
+      <w:r>
+        <w:t>&lt;</w:t>
+      </w:r>
+      <w:proofErr w:type="spellStart"/>
+      <w:r>
+        <w:t>NewCodeName</w:t>
+      </w:r>
+      <w:proofErr w:type="spellEnd"/>
+      <w:r>
+        <w:t>&gt;Online&lt;</w:t>
+      </w:r>
+      <w:proofErr w:type="spellStart"/>
+      <w:r>
+        <w:t>spver</w:t>
+      </w:r>
+      <w:proofErr w:type="spellEnd"/>
+      <w:r>
+        <w:t xml:space="preserve">&gt;  </w:t>
+      </w:r>
+      <w:r>
+        <w:tab/>
+      </w:r>
+      <w:r>
+        <w:t xml:space="preserve">(i.e. </w:t>
+      </w:r>
+      <w:r>
+        <w:t>WhiteStone</w:t>
+      </w:r>
+      <w:r>
+        <w:t>Online2013)</w:t>
+      </w:r>
+    </w:p>
+    <w:p>
+      <w:pPr>
+        <w:pStyle w:val="ListParagraph"/>
+        <w:numPr>
+          <w:ilvl w:val="0"/>
+          <w:numId w:val="11"/>
+        </w:numPr>
+      </w:pPr>
+      <w:r>
+        <w:t>Set the workspace mapping to the following local folder names:</w:t>
+      </w:r>
+    </w:p>
+    <w:p>
+      <w:pPr>
+        <w:pStyle w:val="ListParagraph"/>
+      </w:pPr>
+      <w:r>
+        <w:t>$/</w:t>
+      </w:r>
+      <w:proofErr w:type="spellStart"/>
+      <w:r>
+        <w:t>ControlPointDev</w:t>
+      </w:r>
+      <w:proofErr w:type="spellEnd"/>
+      <w:r>
+        <w:tab/>
+      </w:r>
+      <w:r>
+        <w:tab/>
+      </w:r>
+      <w:r>
+        <w:tab/>
+        <w:t xml:space="preserve">to </w:t>
+      </w:r>
+      <w:r>
+        <w:tab/>
+        <w:t>c:\&lt;</w:t>
+      </w:r>
+      <w:r>
+        <w:t>NewCodeName</w:t>
+      </w:r>
+      <w:r>
+        <w:t>&gt;Online</w:t>
+      </w:r>
+    </w:p>
+    <w:p>
+      <w:pPr>
+        <w:pStyle w:val="ListParagraph"/>
+      </w:pPr>
+      <w:r>
+        <w:t>$/</w:t>
+      </w:r>
+      <w:proofErr w:type="spellStart"/>
+      <w:r>
+        <w:t>ControlPointDev</w:t>
+      </w:r>
+      <w:proofErr w:type="spellEnd"/>
+      <w:r>
+        <w:t xml:space="preserve">/ </w:t>
+      </w:r>
+      <w:proofErr w:type="spellStart"/>
+      <w:r>
+        <w:t>cpPresentation</w:t>
+      </w:r>
+      <w:proofErr w:type="spellEnd"/>
+      <w:r>
+        <w:t xml:space="preserve"> </w:t>
+      </w:r>
+      <w:r>
+        <w:tab/>
+        <w:t>to</w:t>
+      </w:r>
+      <w:r>
+        <w:tab/>
+        <w:t>c:\&lt;</w:t>
+      </w:r>
+      <w:r>
+        <w:t>NewCodeName</w:t>
+      </w:r>
+      <w:r>
+        <w:t>&gt;Online\layouts\axceler</w:t>
+      </w:r>
+    </w:p>
+    <w:p>
+      <w:pPr>
+        <w:pStyle w:val="ListParagraph"/>
+        <w:numPr>
+          <w:ilvl w:val="0"/>
+          <w:numId w:val="11"/>
+        </w:numPr>
+      </w:pPr>
+      <w:r>
+        <w:t>Do step 4</w:t>
+      </w:r>
+      <w:r>
+        <w:t>, 5, and 6</w:t>
+      </w:r>
+      <w:r>
+        <w:t xml:space="preserve"> for this workspace definition.</w:t>
+      </w:r>
+    </w:p>
+    <w:p>
+      <w:pPr>
+        <w:pStyle w:val="ListParagraph"/>
+        <w:numPr>
+          <w:ilvl w:val="0"/>
+          <w:numId w:val="11"/>
+        </w:numPr>
+      </w:pPr>
+      <w:r>
+        <w:t xml:space="preserve">Edit the workspace for the current release, (i.e. </w:t>
+      </w:r>
+      <w:proofErr w:type="spellStart"/>
+      <w:r>
+        <w:t>BlackStone</w:t>
+      </w:r>
+      <w:proofErr w:type="spellEnd"/>
+      <w:r>
+        <w:t>), and replace the “Source Control Source” entries from “</w:t>
+      </w:r>
+      <w:proofErr w:type="spellStart"/>
+      <w:r>
+        <w:t>ControlPointDev</w:t>
+      </w:r>
+      <w:proofErr w:type="spellEnd"/>
+      <w:r>
+        <w:t>” to &lt;</w:t>
+      </w:r>
+      <w:proofErr w:type="spellStart"/>
+      <w:r>
+        <w:t>CurrentReleaseCodename</w:t>
+      </w:r>
+      <w:proofErr w:type="spellEnd"/>
+      <w:r>
+        <w:t xml:space="preserve">&gt;, (i.e. </w:t>
+      </w:r>
+      <w:proofErr w:type="spellStart"/>
+      <w:r>
+        <w:t>BlackStone</w:t>
+      </w:r>
+      <w:proofErr w:type="spellEnd"/>
+      <w:r>
+        <w:t>).</w:t>
+      </w:r>
+    </w:p>
+    <w:p>
+      <w:pPr>
+        <w:ind w:left="360"/>
+      </w:pPr>
+      <w:r>
+        <w:t>(Following steps are to adjust existing and create new build scripts.)</w:t>
+      </w:r>
+    </w:p>
+    <w:p>
+      <w:pPr>
+        <w:pStyle w:val="ListParagraph"/>
+        <w:numPr>
+          <w:ilvl w:val="0"/>
+          <w:numId w:val="11"/>
+        </w:numPr>
+      </w:pPr>
+      <w:r>
+        <w:t>Copy</w:t>
+      </w:r>
+      <w:r>
+        <w:t xml:space="preserve"> </w:t>
+      </w:r>
+      <w:r>
+        <w:t xml:space="preserve">the current set of build scripts and name it with the new code name. (i.e. </w:t>
+      </w:r>
+      <w:proofErr w:type="spellStart"/>
+      <w:r>
+        <w:t>BuildWhiteStone</w:t>
+      </w:r>
+      <w:proofErr w:type="spellEnd"/>
+      <w:r>
+        <w:t>…bat)</w:t>
+      </w:r>
+    </w:p>
+    <w:p>
+      <w:pPr>
+        <w:pStyle w:val="ListParagraph"/>
+        <w:numPr>
+          <w:ilvl w:val="0"/>
+          <w:numId w:val="11"/>
+        </w:numPr>
+      </w:pPr>
+      <w:r>
+        <w:t>Edit the line that calls the ExecuteBuild.bat in the new scripts and change the prefix to param5 to the new code name of the next release.</w:t>
+      </w:r>
+    </w:p>
+    <w:p>
+      <w:pPr>
+        <w:pStyle w:val="ListParagraph"/>
+        <w:numPr>
+          <w:ilvl w:val="0"/>
+          <w:numId w:val="11"/>
+        </w:numPr>
+      </w:pPr>
+      <w:r>
+        <w:t>Edit the current set of build scripts and set the “</w:t>
+      </w:r>
+      <w:proofErr w:type="spellStart"/>
+      <w:r>
+        <w:t>cpBranch</w:t>
+      </w:r>
+      <w:proofErr w:type="spellEnd"/>
+      <w:r>
+        <w:t>” variable to &lt;</w:t>
+      </w:r>
+      <w:proofErr w:type="spellStart"/>
+      <w:r>
+        <w:t>branchname</w:t>
+      </w:r>
+      <w:proofErr w:type="spellEnd"/>
+      <w:r>
+        <w:t>&gt;</w:t>
+      </w:r>
+    </w:p>
+    <w:p>
+      <w:pPr>
+        <w:pStyle w:val="ListParagraph"/>
+        <w:numPr>
+          <w:ilvl w:val="0"/>
+          <w:numId w:val="11"/>
+        </w:numPr>
+      </w:pPr>
+      <w:r>
+        <w:t>Edit the Build</w:t>
+      </w:r>
+      <w:r>
+        <w:t>CPOnline.bat script and make a copy of the following 2 lines. Replace the string “</w:t>
+      </w:r>
+      <w:proofErr w:type="spellStart"/>
+      <w:r>
+        <w:t>BlackStone</w:t>
+      </w:r>
+      <w:proofErr w:type="spellEnd"/>
+      <w:r>
+        <w:t>” to “&lt;</w:t>
+      </w:r>
+      <w:proofErr w:type="spellStart"/>
+      <w:r>
+        <w:t>NewCodeName</w:t>
+      </w:r>
+      <w:proofErr w:type="spellEnd"/>
+      <w:r>
+        <w:t>&gt;”.  (i.e.  if /I “%2”==</w:t>
+      </w:r>
+      <w:r>
+        <w:t>”</w:t>
+      </w:r>
+      <w:proofErr w:type="spellStart"/>
+      <w:r>
+        <w:t>WhiteStone</w:t>
+      </w:r>
+      <w:proofErr w:type="spellEnd"/>
+      <w:r>
+        <w:t xml:space="preserve">” </w:t>
+      </w:r>
+      <w:proofErr w:type="spellStart"/>
+      <w:r>
+        <w:t>goto</w:t>
+      </w:r>
+      <w:proofErr w:type="spellEnd"/>
+      <w:r>
+        <w:t xml:space="preserve"> Start</w:t>
+      </w:r>
+      <w:r>
+        <w:t>)</w:t>
+      </w:r>
+    </w:p>
+    <w:p>
+      <w:pPr>
+        <w:pStyle w:val="ListParagraph"/>
+        <w:ind w:left="1440"/>
+      </w:pPr>
+      <w:proofErr w:type="gramStart"/>
+      <w:r>
+        <w:t>if</w:t>
+      </w:r>
+      <w:proofErr w:type="gramEnd"/>
+      <w:r>
+        <w:t xml:space="preserve"> /I "%2"=="</w:t>
+      </w:r>
+      <w:proofErr w:type="spellStart"/>
+      <w:r>
+        <w:t>BlackStone</w:t>
+      </w:r>
+      <w:proofErr w:type="spellEnd"/>
+      <w:r>
+        <w:t xml:space="preserve">" </w:t>
+      </w:r>
+      <w:proofErr w:type="spellStart"/>
+      <w:r>
+        <w:t>goto</w:t>
+      </w:r>
+      <w:proofErr w:type="spellEnd"/>
+      <w:r>
+        <w:t xml:space="preserve"> Start</w:t>
+      </w:r>
+    </w:p>
+    <w:p>
+      <w:pPr>
+        <w:pStyle w:val="ListParagraph"/>
+        <w:ind w:left="1440"/>
+      </w:pPr>
+      <w:proofErr w:type="gramStart"/>
+      <w:r>
+        <w:lastRenderedPageBreak/>
+        <w:t>if</w:t>
+      </w:r>
+      <w:proofErr w:type="gramEnd"/>
+      <w:r>
+        <w:t xml:space="preserve"> /I "%2"=="</w:t>
+      </w:r>
+      <w:proofErr w:type="spellStart"/>
+      <w:r>
+        <w:t>BlackStone</w:t>
+      </w:r>
+      <w:proofErr w:type="spellEnd"/>
+      <w:r>
+        <w:t xml:space="preserve">" set </w:t>
+      </w:r>
+      <w:proofErr w:type="spellStart"/>
+      <w:r>
+        <w:t>cpBranch</w:t>
+      </w:r>
+      <w:proofErr w:type="spellEnd"/>
+      <w:r>
+        <w:t>=</w:t>
+      </w:r>
+      <w:proofErr w:type="spellStart"/>
+      <w:r>
+        <w:t>BlackStoneOnline</w:t>
+      </w:r>
+      <w:proofErr w:type="spellEnd"/>
+    </w:p>
+    <w:p>
+      <w:pPr>
+        <w:pStyle w:val="ListParagraph"/>
+        <w:numPr>
+          <w:ilvl w:val="0"/>
+          <w:numId w:val="11"/>
+        </w:numPr>
+      </w:pPr>
+      <w:r>
+        <w:t>Check in all new and changed scripts into TFS.</w:t>
+      </w:r>
+    </w:p>
+    <w:p>
+      <w:pPr>
+        <w:pStyle w:val="ListParagraph"/>
+        <w:numPr>
+          <w:ilvl w:val="0"/>
+          <w:numId w:val="11"/>
+        </w:numPr>
+      </w:pPr>
+      <w:r>
+        <w:t>Do a get latest of these scripts on both build VMs.</w:t>
+      </w:r>
+    </w:p>
+    <w:p>
+      <w:r>
+        <w:t xml:space="preserve">Now you can use the new scripts to build the </w:t>
+      </w:r>
+      <w:proofErr w:type="spellStart"/>
+      <w:r>
+        <w:t>VNext</w:t>
+      </w:r>
+      <w:proofErr w:type="spellEnd"/>
+      <w:r>
+        <w:t xml:space="preserve"> release while the old scripts will continue to create kits onto the same drop location on </w:t>
+      </w:r>
+      <w:hyperlink r:id="rId20" w:history="1">
+        <w:r>
+          <w:rPr>
+            <w:rStyle w:val="Hyperlink"/>
+          </w:rPr>
+          <w:t>\\axstore\development\builds\controlpoint</w:t>
+        </w:r>
+      </w:hyperlink>
+      <w:r>
+        <w:t>.</w:t>
+      </w:r>
+    </w:p>
     <w:sectPr>
       <w:pgSz w:w="12240" w:h="15840"/>
-      <w:pgMar w:top="1440" w:right="1440" w:bottom="1440" w:left="1260" w:header="720" w:footer="720" w:gutter="0"/>
+      <w:pgMar w:top="1440" w:right="1440" w:bottom="1260" w:left="1260" w:header="720" w:footer="720" w:gutter="0"/>
       <w:cols w:space="720"/>
       <w:docGrid w:linePitch="360"/>
     </w:sectPr>
@@ -5019,6 +6289,119 @@
 <file path=word/numbering.xml><?xml version="1.0" encoding="utf-8"?>
 <w:numbering xmlns:wpc="http://schemas.microsoft.com/office/word/2010/wordprocessingCanvas" xmlns:mc="http://schemas.openxmlformats.org/markup-compatibility/2006" xmlns:o="urn:schemas-microsoft-com:office:office" xmlns:r="http://schemas.openxmlformats.org/officeDocument/2006/relationships" xmlns:m="http://schemas.openxmlformats.org/officeDocument/2006/math" xmlns:v="urn:schemas-microsoft-com:vml" xmlns:wp14="http://schemas.microsoft.com/office/word/2010/wordprocessingDrawing" xmlns:wp="http://schemas.openxmlformats.org/drawingml/2006/wordprocessingDrawing" xmlns:w10="urn:schemas-microsoft-com:office:word" xmlns:w="http://schemas.openxmlformats.org/wordprocessingml/2006/main" xmlns:w14="http://schemas.microsoft.com/office/word/2010/wordml" xmlns:wpg="http://schemas.microsoft.com/office/word/2010/wordprocessingGroup" xmlns:wpi="http://schemas.microsoft.com/office/word/2010/wordprocessingInk" xmlns:wne="http://schemas.microsoft.com/office/word/2006/wordml" xmlns:wps="http://schemas.microsoft.com/office/word/2010/wordprocessingShape" mc:Ignorable="w14 wp14">
   <w:abstractNum w:abstractNumId="0">
+    <w:nsid w:val="064E0F41"/>
+    <w:multiLevelType w:val="hybridMultilevel"/>
+    <w:tmpl w:val="36163E06"/>
+    <w:lvl w:ilvl="0" w:tplc="0D747D16">
+      <w:start w:val="1"/>
+      <w:numFmt w:val="bullet"/>
+      <w:lvlText w:val=""/>
+      <w:lvlJc w:val="left"/>
+      <w:pPr>
+        <w:ind w:left="720" w:hanging="360"/>
+      </w:pPr>
+      <w:rPr>
+        <w:rFonts w:ascii="Symbol" w:eastAsiaTheme="minorHAnsi" w:hAnsi="Symbol" w:cstheme="minorBidi" w:hint="default"/>
+      </w:rPr>
+    </w:lvl>
+    <w:lvl w:ilvl="1" w:tplc="04090003" w:tentative="1">
+      <w:start w:val="1"/>
+      <w:numFmt w:val="bullet"/>
+      <w:lvlText w:val="o"/>
+      <w:lvlJc w:val="left"/>
+      <w:pPr>
+        <w:ind w:left="1440" w:hanging="360"/>
+      </w:pPr>
+      <w:rPr>
+        <w:rFonts w:ascii="Courier New" w:hAnsi="Courier New" w:cs="Courier New" w:hint="default"/>
+      </w:rPr>
+    </w:lvl>
+    <w:lvl w:ilvl="2" w:tplc="04090005" w:tentative="1">
+      <w:start w:val="1"/>
+      <w:numFmt w:val="bullet"/>
+      <w:lvlText w:val=""/>
+      <w:lvlJc w:val="left"/>
+      <w:pPr>
+        <w:ind w:left="2160" w:hanging="360"/>
+      </w:pPr>
+      <w:rPr>
+        <w:rFonts w:ascii="Wingdings" w:hAnsi="Wingdings" w:hint="default"/>
+      </w:rPr>
+    </w:lvl>
+    <w:lvl w:ilvl="3" w:tplc="04090001" w:tentative="1">
+      <w:start w:val="1"/>
+      <w:numFmt w:val="bullet"/>
+      <w:lvlText w:val=""/>
+      <w:lvlJc w:val="left"/>
+      <w:pPr>
+        <w:ind w:left="2880" w:hanging="360"/>
+      </w:pPr>
+      <w:rPr>
+        <w:rFonts w:ascii="Symbol" w:hAnsi="Symbol" w:hint="default"/>
+      </w:rPr>
+    </w:lvl>
+    <w:lvl w:ilvl="4" w:tplc="04090003" w:tentative="1">
+      <w:start w:val="1"/>
+      <w:numFmt w:val="bullet"/>
+      <w:lvlText w:val="o"/>
+      <w:lvlJc w:val="left"/>
+      <w:pPr>
+        <w:ind w:left="3600" w:hanging="360"/>
+      </w:pPr>
+      <w:rPr>
+        <w:rFonts w:ascii="Courier New" w:hAnsi="Courier New" w:cs="Courier New" w:hint="default"/>
+      </w:rPr>
+    </w:lvl>
+    <w:lvl w:ilvl="5" w:tplc="04090005" w:tentative="1">
+      <w:start w:val="1"/>
+      <w:numFmt w:val="bullet"/>
+      <w:lvlText w:val=""/>
+      <w:lvlJc w:val="left"/>
+      <w:pPr>
+        <w:ind w:left="4320" w:hanging="360"/>
+      </w:pPr>
+      <w:rPr>
+        <w:rFonts w:ascii="Wingdings" w:hAnsi="Wingdings" w:hint="default"/>
+      </w:rPr>
+    </w:lvl>
+    <w:lvl w:ilvl="6" w:tplc="04090001" w:tentative="1">
+      <w:start w:val="1"/>
+      <w:numFmt w:val="bullet"/>
+      <w:lvlText w:val=""/>
+      <w:lvlJc w:val="left"/>
+      <w:pPr>
+        <w:ind w:left="5040" w:hanging="360"/>
+      </w:pPr>
+      <w:rPr>
+        <w:rFonts w:ascii="Symbol" w:hAnsi="Symbol" w:hint="default"/>
+      </w:rPr>
+    </w:lvl>
+    <w:lvl w:ilvl="7" w:tplc="04090003" w:tentative="1">
+      <w:start w:val="1"/>
+      <w:numFmt w:val="bullet"/>
+      <w:lvlText w:val="o"/>
+      <w:lvlJc w:val="left"/>
+      <w:pPr>
+        <w:ind w:left="5760" w:hanging="360"/>
+      </w:pPr>
+      <w:rPr>
+        <w:rFonts w:ascii="Courier New" w:hAnsi="Courier New" w:cs="Courier New" w:hint="default"/>
+      </w:rPr>
+    </w:lvl>
+    <w:lvl w:ilvl="8" w:tplc="04090005" w:tentative="1">
+      <w:start w:val="1"/>
+      <w:numFmt w:val="bullet"/>
+      <w:lvlText w:val=""/>
+      <w:lvlJc w:val="left"/>
+      <w:pPr>
+        <w:ind w:left="6480" w:hanging="360"/>
+      </w:pPr>
+      <w:rPr>
+        <w:rFonts w:ascii="Wingdings" w:hAnsi="Wingdings" w:hint="default"/>
+      </w:rPr>
+    </w:lvl>
+  </w:abstractNum>
+  <w:abstractNum w:abstractNumId="1">
     <w:nsid w:val="20604D16"/>
     <w:multiLevelType w:val="hybridMultilevel"/>
     <w:tmpl w:val="FABED10C"/>
@@ -5130,7 +6513,7 @@
       </w:rPr>
     </w:lvl>
   </w:abstractNum>
-  <w:abstractNum w:abstractNumId="1">
+  <w:abstractNum w:abstractNumId="2">
     <w:nsid w:val="391170C9"/>
     <w:multiLevelType w:val="hybridMultilevel"/>
     <w:tmpl w:val="F6583C46"/>
@@ -5243,7 +6626,206 @@
       </w:rPr>
     </w:lvl>
   </w:abstractNum>
-  <w:abstractNum w:abstractNumId="2">
+  <w:abstractNum w:abstractNumId="3">
+    <w:nsid w:val="3DB20F37"/>
+    <w:multiLevelType w:val="hybridMultilevel"/>
+    <w:tmpl w:val="A8067EFA"/>
+    <w:lvl w:ilvl="0" w:tplc="0409000F">
+      <w:start w:val="1"/>
+      <w:numFmt w:val="decimal"/>
+      <w:lvlText w:val="%1."/>
+      <w:lvlJc w:val="left"/>
+      <w:pPr>
+        <w:ind w:left="720" w:hanging="360"/>
+      </w:pPr>
+    </w:lvl>
+    <w:lvl w:ilvl="1" w:tplc="04090019" w:tentative="1">
+      <w:start w:val="1"/>
+      <w:numFmt w:val="lowerLetter"/>
+      <w:lvlText w:val="%2."/>
+      <w:lvlJc w:val="left"/>
+      <w:pPr>
+        <w:ind w:left="1440" w:hanging="360"/>
+      </w:pPr>
+    </w:lvl>
+    <w:lvl w:ilvl="2" w:tplc="0409001B" w:tentative="1">
+      <w:start w:val="1"/>
+      <w:numFmt w:val="lowerRoman"/>
+      <w:lvlText w:val="%3."/>
+      <w:lvlJc w:val="right"/>
+      <w:pPr>
+        <w:ind w:left="2160" w:hanging="180"/>
+      </w:pPr>
+    </w:lvl>
+    <w:lvl w:ilvl="3" w:tplc="0409000F" w:tentative="1">
+      <w:start w:val="1"/>
+      <w:numFmt w:val="decimal"/>
+      <w:lvlText w:val="%4."/>
+      <w:lvlJc w:val="left"/>
+      <w:pPr>
+        <w:ind w:left="2880" w:hanging="360"/>
+      </w:pPr>
+    </w:lvl>
+    <w:lvl w:ilvl="4" w:tplc="04090019" w:tentative="1">
+      <w:start w:val="1"/>
+      <w:numFmt w:val="lowerLetter"/>
+      <w:lvlText w:val="%5."/>
+      <w:lvlJc w:val="left"/>
+      <w:pPr>
+        <w:ind w:left="3600" w:hanging="360"/>
+      </w:pPr>
+    </w:lvl>
+    <w:lvl w:ilvl="5" w:tplc="0409001B" w:tentative="1">
+      <w:start w:val="1"/>
+      <w:numFmt w:val="lowerRoman"/>
+      <w:lvlText w:val="%6."/>
+      <w:lvlJc w:val="right"/>
+      <w:pPr>
+        <w:ind w:left="4320" w:hanging="180"/>
+      </w:pPr>
+    </w:lvl>
+    <w:lvl w:ilvl="6" w:tplc="0409000F" w:tentative="1">
+      <w:start w:val="1"/>
+      <w:numFmt w:val="decimal"/>
+      <w:lvlText w:val="%7."/>
+      <w:lvlJc w:val="left"/>
+      <w:pPr>
+        <w:ind w:left="5040" w:hanging="360"/>
+      </w:pPr>
+    </w:lvl>
+    <w:lvl w:ilvl="7" w:tplc="04090019" w:tentative="1">
+      <w:start w:val="1"/>
+      <w:numFmt w:val="lowerLetter"/>
+      <w:lvlText w:val="%8."/>
+      <w:lvlJc w:val="left"/>
+      <w:pPr>
+        <w:ind w:left="5760" w:hanging="360"/>
+      </w:pPr>
+    </w:lvl>
+    <w:lvl w:ilvl="8" w:tplc="0409001B" w:tentative="1">
+      <w:start w:val="1"/>
+      <w:numFmt w:val="lowerRoman"/>
+      <w:lvlText w:val="%9."/>
+      <w:lvlJc w:val="right"/>
+      <w:pPr>
+        <w:ind w:left="6480" w:hanging="180"/>
+      </w:pPr>
+    </w:lvl>
+  </w:abstractNum>
+  <w:abstractNum w:abstractNumId="4">
+    <w:nsid w:val="436660E5"/>
+    <w:multiLevelType w:val="hybridMultilevel"/>
+    <w:tmpl w:val="F2A64EE0"/>
+    <w:lvl w:ilvl="0" w:tplc="B770FD5A">
+      <w:start w:val="1"/>
+      <w:numFmt w:val="bullet"/>
+      <w:lvlText w:val=""/>
+      <w:lvlJc w:val="left"/>
+      <w:pPr>
+        <w:ind w:left="720" w:hanging="360"/>
+      </w:pPr>
+      <w:rPr>
+        <w:rFonts w:ascii="Symbol" w:eastAsiaTheme="minorHAnsi" w:hAnsi="Symbol" w:cstheme="minorBidi" w:hint="default"/>
+      </w:rPr>
+    </w:lvl>
+    <w:lvl w:ilvl="1" w:tplc="04090003" w:tentative="1">
+      <w:start w:val="1"/>
+      <w:numFmt w:val="bullet"/>
+      <w:lvlText w:val="o"/>
+      <w:lvlJc w:val="left"/>
+      <w:pPr>
+        <w:ind w:left="1440" w:hanging="360"/>
+      </w:pPr>
+      <w:rPr>
+        <w:rFonts w:ascii="Courier New" w:hAnsi="Courier New" w:cs="Courier New" w:hint="default"/>
+      </w:rPr>
+    </w:lvl>
+    <w:lvl w:ilvl="2" w:tplc="04090005" w:tentative="1">
+      <w:start w:val="1"/>
+      <w:numFmt w:val="bullet"/>
+      <w:lvlText w:val=""/>
+      <w:lvlJc w:val="left"/>
+      <w:pPr>
+        <w:ind w:left="2160" w:hanging="360"/>
+      </w:pPr>
+      <w:rPr>
+        <w:rFonts w:ascii="Wingdings" w:hAnsi="Wingdings" w:hint="default"/>
+      </w:rPr>
+    </w:lvl>
+    <w:lvl w:ilvl="3" w:tplc="04090001" w:tentative="1">
+      <w:start w:val="1"/>
+      <w:numFmt w:val="bullet"/>
+      <w:lvlText w:val=""/>
+      <w:lvlJc w:val="left"/>
+      <w:pPr>
+        <w:ind w:left="2880" w:hanging="360"/>
+      </w:pPr>
+      <w:rPr>
+        <w:rFonts w:ascii="Symbol" w:hAnsi="Symbol" w:hint="default"/>
+      </w:rPr>
+    </w:lvl>
+    <w:lvl w:ilvl="4" w:tplc="04090003" w:tentative="1">
+      <w:start w:val="1"/>
+      <w:numFmt w:val="bullet"/>
+      <w:lvlText w:val="o"/>
+      <w:lvlJc w:val="left"/>
+      <w:pPr>
+        <w:ind w:left="3600" w:hanging="360"/>
+      </w:pPr>
+      <w:rPr>
+        <w:rFonts w:ascii="Courier New" w:hAnsi="Courier New" w:cs="Courier New" w:hint="default"/>
+      </w:rPr>
+    </w:lvl>
+    <w:lvl w:ilvl="5" w:tplc="04090005" w:tentative="1">
+      <w:start w:val="1"/>
+      <w:numFmt w:val="bullet"/>
+      <w:lvlText w:val=""/>
+      <w:lvlJc w:val="left"/>
+      <w:pPr>
+        <w:ind w:left="4320" w:hanging="360"/>
+      </w:pPr>
+      <w:rPr>
+        <w:rFonts w:ascii="Wingdings" w:hAnsi="Wingdings" w:hint="default"/>
+      </w:rPr>
+    </w:lvl>
+    <w:lvl w:ilvl="6" w:tplc="04090001" w:tentative="1">
+      <w:start w:val="1"/>
+      <w:numFmt w:val="bullet"/>
+      <w:lvlText w:val=""/>
+      <w:lvlJc w:val="left"/>
+      <w:pPr>
+        <w:ind w:left="5040" w:hanging="360"/>
+      </w:pPr>
+      <w:rPr>
+        <w:rFonts w:ascii="Symbol" w:hAnsi="Symbol" w:hint="default"/>
+      </w:rPr>
+    </w:lvl>
+    <w:lvl w:ilvl="7" w:tplc="04090003" w:tentative="1">
+      <w:start w:val="1"/>
+      <w:numFmt w:val="bullet"/>
+      <w:lvlText w:val="o"/>
+      <w:lvlJc w:val="left"/>
+      <w:pPr>
+        <w:ind w:left="5760" w:hanging="360"/>
+      </w:pPr>
+      <w:rPr>
+        <w:rFonts w:ascii="Courier New" w:hAnsi="Courier New" w:cs="Courier New" w:hint="default"/>
+      </w:rPr>
+    </w:lvl>
+    <w:lvl w:ilvl="8" w:tplc="04090005" w:tentative="1">
+      <w:start w:val="1"/>
+      <w:numFmt w:val="bullet"/>
+      <w:lvlText w:val=""/>
+      <w:lvlJc w:val="left"/>
+      <w:pPr>
+        <w:ind w:left="6480" w:hanging="360"/>
+      </w:pPr>
+      <w:rPr>
+        <w:rFonts w:ascii="Wingdings" w:hAnsi="Wingdings" w:hint="default"/>
+      </w:rPr>
+    </w:lvl>
+  </w:abstractNum>
+  <w:abstractNum w:abstractNumId="5">
     <w:nsid w:val="4DBB324D"/>
     <w:multiLevelType w:val="hybridMultilevel"/>
     <w:tmpl w:val="7A78BF2E"/>
@@ -5332,7 +6914,7 @@
       </w:pPr>
     </w:lvl>
   </w:abstractNum>
-  <w:abstractNum w:abstractNumId="3">
+  <w:abstractNum w:abstractNumId="6">
     <w:nsid w:val="59B777F3"/>
     <w:multiLevelType w:val="hybridMultilevel"/>
     <w:tmpl w:val="3E4C77B6"/>
@@ -5421,7 +7003,93 @@
       </w:pPr>
     </w:lvl>
   </w:abstractNum>
-  <w:abstractNum w:abstractNumId="4">
+  <w:abstractNum w:abstractNumId="7">
+    <w:nsid w:val="5DF55555"/>
+    <w:multiLevelType w:val="hybridMultilevel"/>
+    <w:tmpl w:val="AECC7A52"/>
+    <w:lvl w:ilvl="0" w:tplc="0409000F">
+      <w:start w:val="1"/>
+      <w:numFmt w:val="decimal"/>
+      <w:lvlText w:val="%1."/>
+      <w:lvlJc w:val="left"/>
+      <w:pPr>
+        <w:ind w:left="720" w:hanging="360"/>
+      </w:pPr>
+    </w:lvl>
+    <w:lvl w:ilvl="1" w:tplc="04090019" w:tentative="1">
+      <w:start w:val="1"/>
+      <w:numFmt w:val="lowerLetter"/>
+      <w:lvlText w:val="%2."/>
+      <w:lvlJc w:val="left"/>
+      <w:pPr>
+        <w:ind w:left="1440" w:hanging="360"/>
+      </w:pPr>
+    </w:lvl>
+    <w:lvl w:ilvl="2" w:tplc="0409001B" w:tentative="1">
+      <w:start w:val="1"/>
+      <w:numFmt w:val="lowerRoman"/>
+      <w:lvlText w:val="%3."/>
+      <w:lvlJc w:val="right"/>
+      <w:pPr>
+        <w:ind w:left="2160" w:hanging="180"/>
+      </w:pPr>
+    </w:lvl>
+    <w:lvl w:ilvl="3" w:tplc="0409000F" w:tentative="1">
+      <w:start w:val="1"/>
+      <w:numFmt w:val="decimal"/>
+      <w:lvlText w:val="%4."/>
+      <w:lvlJc w:val="left"/>
+      <w:pPr>
+        <w:ind w:left="2880" w:hanging="360"/>
+      </w:pPr>
+    </w:lvl>
+    <w:lvl w:ilvl="4" w:tplc="04090019" w:tentative="1">
+      <w:start w:val="1"/>
+      <w:numFmt w:val="lowerLetter"/>
+      <w:lvlText w:val="%5."/>
+      <w:lvlJc w:val="left"/>
+      <w:pPr>
+        <w:ind w:left="3600" w:hanging="360"/>
+      </w:pPr>
+    </w:lvl>
+    <w:lvl w:ilvl="5" w:tplc="0409001B" w:tentative="1">
+      <w:start w:val="1"/>
+      <w:numFmt w:val="lowerRoman"/>
+      <w:lvlText w:val="%6."/>
+      <w:lvlJc w:val="right"/>
+      <w:pPr>
+        <w:ind w:left="4320" w:hanging="180"/>
+      </w:pPr>
+    </w:lvl>
+    <w:lvl w:ilvl="6" w:tplc="0409000F" w:tentative="1">
+      <w:start w:val="1"/>
+      <w:numFmt w:val="decimal"/>
+      <w:lvlText w:val="%7."/>
+      <w:lvlJc w:val="left"/>
+      <w:pPr>
+        <w:ind w:left="5040" w:hanging="360"/>
+      </w:pPr>
+    </w:lvl>
+    <w:lvl w:ilvl="7" w:tplc="04090019" w:tentative="1">
+      <w:start w:val="1"/>
+      <w:numFmt w:val="lowerLetter"/>
+      <w:lvlText w:val="%8."/>
+      <w:lvlJc w:val="left"/>
+      <w:pPr>
+        <w:ind w:left="5760" w:hanging="360"/>
+      </w:pPr>
+    </w:lvl>
+    <w:lvl w:ilvl="8" w:tplc="0409001B" w:tentative="1">
+      <w:start w:val="1"/>
+      <w:numFmt w:val="lowerRoman"/>
+      <w:lvlText w:val="%9."/>
+      <w:lvlJc w:val="right"/>
+      <w:pPr>
+        <w:ind w:left="6480" w:hanging="180"/>
+      </w:pPr>
+    </w:lvl>
+  </w:abstractNum>
+  <w:abstractNum w:abstractNumId="8">
     <w:nsid w:val="5FBB4920"/>
     <w:multiLevelType w:val="hybridMultilevel"/>
     <w:tmpl w:val="0F6C28F4"/>
@@ -5510,7 +7178,7 @@
       </w:pPr>
     </w:lvl>
   </w:abstractNum>
-  <w:abstractNum w:abstractNumId="5">
+  <w:abstractNum w:abstractNumId="9">
     <w:nsid w:val="6F5E2E0F"/>
     <w:multiLevelType w:val="hybridMultilevel"/>
     <w:tmpl w:val="3E4C77B6"/>
@@ -5599,7 +7267,7 @@
       </w:pPr>
     </w:lvl>
   </w:abstractNum>
-  <w:abstractNum w:abstractNumId="6">
+  <w:abstractNum w:abstractNumId="10">
     <w:nsid w:val="702C2376"/>
     <w:multiLevelType w:val="hybridMultilevel"/>
     <w:tmpl w:val="731EB6CE"/>
@@ -5689,25 +7357,37 @@
     </w:lvl>
   </w:abstractNum>
   <w:num w:numId="1">
+    <w:abstractNumId w:val="5"/>
+  </w:num>
+  <w:num w:numId="2">
     <w:abstractNumId w:val="2"/>
   </w:num>
-  <w:num w:numId="2">
+  <w:num w:numId="3">
     <w:abstractNumId w:val="1"/>
   </w:num>
-  <w:num w:numId="3">
+  <w:num w:numId="4">
+    <w:abstractNumId w:val="8"/>
+  </w:num>
+  <w:num w:numId="5">
+    <w:abstractNumId w:val="9"/>
+  </w:num>
+  <w:num w:numId="6">
+    <w:abstractNumId w:val="10"/>
+  </w:num>
+  <w:num w:numId="7">
+    <w:abstractNumId w:val="6"/>
+  </w:num>
+  <w:num w:numId="8">
+    <w:abstractNumId w:val="3"/>
+  </w:num>
+  <w:num w:numId="9">
+    <w:abstractNumId w:val="4"/>
+  </w:num>
+  <w:num w:numId="10">
     <w:abstractNumId w:val="0"/>
   </w:num>
-  <w:num w:numId="4">
-    <w:abstractNumId w:val="4"/>
-  </w:num>
-  <w:num w:numId="5">
-    <w:abstractNumId w:val="5"/>
-  </w:num>
-  <w:num w:numId="6">
-    <w:abstractNumId w:val="6"/>
-  </w:num>
-  <w:num w:numId="7">
-    <w:abstractNumId w:val="3"/>
+  <w:num w:numId="11">
+    <w:abstractNumId w:val="7"/>
   </w:num>
 </w:numbering>
 </file>

</xml_diff>